<commit_message>
Algorithm Challenges and Theory
</commit_message>
<xml_diff>
--- a/Algorithms.docx
+++ b/Algorithms.docx
@@ -1104,6 +1104,17 @@
       <w:r>
         <w:t>) – Looks at the object at the top of this stack without removing it from the stack</w:t>
       </w:r>
+      <w:r>
+        <w:t xml:space="preserve">. Throws </w:t>
+      </w:r>
+      <w:proofErr w:type="spellStart"/>
+      <w:r>
+        <w:t>EmptyStackException</w:t>
+      </w:r>
+      <w:proofErr w:type="spellEnd"/>
+      <w:r>
+        <w:t xml:space="preserve"> if the stack is empty.</w:t>
+      </w:r>
     </w:p>
     <w:p>
       <w:pPr>
@@ -1121,6 +1132,17 @@
       <w:r>
         <w:t>) – Removes the object at the top of this stack and returns that object as the value of this function.</w:t>
       </w:r>
+      <w:r>
+        <w:t xml:space="preserve"> Throws </w:t>
+      </w:r>
+      <w:proofErr w:type="spellStart"/>
+      <w:r>
+        <w:t>EmptyStackException</w:t>
+      </w:r>
+      <w:proofErr w:type="spellEnd"/>
+      <w:r>
+        <w:t xml:space="preserve"> if the stack is empty.</w:t>
+      </w:r>
     </w:p>
     <w:p>
       <w:pPr>
@@ -1181,7 +1203,6 @@
       <w:pPr>
         <w:pStyle w:val="Heading2"/>
       </w:pPr>
-      <w:bookmarkStart w:id="0" w:name="_GoBack"/>
       <w:r>
         <w:t xml:space="preserve">Methods inherited from </w:t>
       </w:r>
@@ -1196,7 +1217,6 @@
       </w:r>
       <w:proofErr w:type="spellEnd"/>
     </w:p>
-    <w:bookmarkEnd w:id="0"/>
     <w:p>
       <w:pPr>
         <w:pStyle w:val="ListParagraph"/>
@@ -1269,8 +1289,88 @@
         <w:pStyle w:val="ListParagraph"/>
       </w:pPr>
       <w:r>
-        <w:t>add etc</w:t>
-      </w:r>
+        <w:t xml:space="preserve">add </w:t>
+      </w:r>
+      <w:proofErr w:type="spellStart"/>
+      <w:r>
+        <w:t>etc</w:t>
+      </w:r>
+      <w:proofErr w:type="spellEnd"/>
+    </w:p>
+    <w:p>
+      <w:pPr>
+        <w:pStyle w:val="ListParagraph"/>
+      </w:pPr>
+    </w:p>
+    <w:p>
+      <w:pPr>
+        <w:pStyle w:val="Heading2"/>
+      </w:pPr>
+      <w:r>
+        <w:t>Interfaces:</w:t>
+      </w:r>
+    </w:p>
+    <w:p/>
+    <w:p>
+      <w:pPr>
+        <w:pStyle w:val="ListParagraph"/>
+        <w:numPr>
+          <w:ilvl w:val="0"/>
+          <w:numId w:val="18"/>
+        </w:numPr>
+      </w:pPr>
+      <w:r>
+        <w:t>Interface can have methods and variables, but the methods declared in in</w:t>
+      </w:r>
+      <w:r>
+        <w:t>terface are by default abstract (only method signature and no body).</w:t>
+      </w:r>
+    </w:p>
+    <w:p>
+      <w:pPr>
+        <w:pStyle w:val="ListParagraph"/>
+      </w:pPr>
+    </w:p>
+    <w:p>
+      <w:pPr>
+        <w:pStyle w:val="ListParagraph"/>
+        <w:numPr>
+          <w:ilvl w:val="0"/>
+          <w:numId w:val="18"/>
+        </w:numPr>
+      </w:pPr>
+      <w:r>
+        <w:t>Blueprint of class.</w:t>
+      </w:r>
+    </w:p>
+    <w:p>
+      <w:pPr>
+        <w:pStyle w:val="ListParagraph"/>
+      </w:pPr>
+    </w:p>
+    <w:p>
+      <w:pPr>
+        <w:pStyle w:val="ListParagraph"/>
+        <w:numPr>
+          <w:ilvl w:val="0"/>
+          <w:numId w:val="18"/>
+        </w:numPr>
+      </w:pPr>
+      <w:r>
+        <w:t>If a class implements an interface and does not provide method bodies for all function specified in the interface, then class must be declared abstract.</w:t>
+      </w:r>
+    </w:p>
+    <w:p>
+      <w:pPr>
+        <w:pStyle w:val="ListParagraph"/>
+      </w:pPr>
+    </w:p>
+    <w:p>
+      <w:pPr>
+        <w:pStyle w:val="ListParagraph"/>
+      </w:pPr>
+      <w:bookmarkStart w:id="0" w:name="_GoBack"/>
+      <w:bookmarkEnd w:id="0"/>
     </w:p>
     <w:sectPr>
       <w:pgSz w:w="12240" w:h="15840"/>
@@ -2549,6 +2649,92 @@
     </w:lvl>
   </w:abstractNum>
   <w:abstractNum w:abstractNumId="14" w15:restartNumberingAfterBreak="0">
+    <w:nsid w:val="6B6B3EB6"/>
+    <w:multiLevelType w:val="hybridMultilevel"/>
+    <w:tmpl w:val="4CD60CA8"/>
+    <w:lvl w:ilvl="0" w:tplc="0409000F">
+      <w:start w:val="1"/>
+      <w:numFmt w:val="decimal"/>
+      <w:lvlText w:val="%1."/>
+      <w:lvlJc w:val="left"/>
+      <w:pPr>
+        <w:ind w:left="720" w:hanging="360"/>
+      </w:pPr>
+    </w:lvl>
+    <w:lvl w:ilvl="1" w:tplc="04090019" w:tentative="1">
+      <w:start w:val="1"/>
+      <w:numFmt w:val="lowerLetter"/>
+      <w:lvlText w:val="%2."/>
+      <w:lvlJc w:val="left"/>
+      <w:pPr>
+        <w:ind w:left="1440" w:hanging="360"/>
+      </w:pPr>
+    </w:lvl>
+    <w:lvl w:ilvl="2" w:tplc="0409001B" w:tentative="1">
+      <w:start w:val="1"/>
+      <w:numFmt w:val="lowerRoman"/>
+      <w:lvlText w:val="%3."/>
+      <w:lvlJc w:val="right"/>
+      <w:pPr>
+        <w:ind w:left="2160" w:hanging="180"/>
+      </w:pPr>
+    </w:lvl>
+    <w:lvl w:ilvl="3" w:tplc="0409000F" w:tentative="1">
+      <w:start w:val="1"/>
+      <w:numFmt w:val="decimal"/>
+      <w:lvlText w:val="%4."/>
+      <w:lvlJc w:val="left"/>
+      <w:pPr>
+        <w:ind w:left="2880" w:hanging="360"/>
+      </w:pPr>
+    </w:lvl>
+    <w:lvl w:ilvl="4" w:tplc="04090019" w:tentative="1">
+      <w:start w:val="1"/>
+      <w:numFmt w:val="lowerLetter"/>
+      <w:lvlText w:val="%5."/>
+      <w:lvlJc w:val="left"/>
+      <w:pPr>
+        <w:ind w:left="3600" w:hanging="360"/>
+      </w:pPr>
+    </w:lvl>
+    <w:lvl w:ilvl="5" w:tplc="0409001B" w:tentative="1">
+      <w:start w:val="1"/>
+      <w:numFmt w:val="lowerRoman"/>
+      <w:lvlText w:val="%6."/>
+      <w:lvlJc w:val="right"/>
+      <w:pPr>
+        <w:ind w:left="4320" w:hanging="180"/>
+      </w:pPr>
+    </w:lvl>
+    <w:lvl w:ilvl="6" w:tplc="0409000F" w:tentative="1">
+      <w:start w:val="1"/>
+      <w:numFmt w:val="decimal"/>
+      <w:lvlText w:val="%7."/>
+      <w:lvlJc w:val="left"/>
+      <w:pPr>
+        <w:ind w:left="5040" w:hanging="360"/>
+      </w:pPr>
+    </w:lvl>
+    <w:lvl w:ilvl="7" w:tplc="04090019" w:tentative="1">
+      <w:start w:val="1"/>
+      <w:numFmt w:val="lowerLetter"/>
+      <w:lvlText w:val="%8."/>
+      <w:lvlJc w:val="left"/>
+      <w:pPr>
+        <w:ind w:left="5760" w:hanging="360"/>
+      </w:pPr>
+    </w:lvl>
+    <w:lvl w:ilvl="8" w:tplc="0409001B" w:tentative="1">
+      <w:start w:val="1"/>
+      <w:numFmt w:val="lowerRoman"/>
+      <w:lvlText w:val="%9."/>
+      <w:lvlJc w:val="right"/>
+      <w:pPr>
+        <w:ind w:left="6480" w:hanging="180"/>
+      </w:pPr>
+    </w:lvl>
+  </w:abstractNum>
+  <w:abstractNum w:abstractNumId="15" w15:restartNumberingAfterBreak="0">
     <w:nsid w:val="6EA87869"/>
     <w:multiLevelType w:val="hybridMultilevel"/>
     <w:tmpl w:val="40E4F2BC"/>
@@ -2637,7 +2823,7 @@
       </w:pPr>
     </w:lvl>
   </w:abstractNum>
-  <w:abstractNum w:abstractNumId="15" w15:restartNumberingAfterBreak="0">
+  <w:abstractNum w:abstractNumId="16" w15:restartNumberingAfterBreak="0">
     <w:nsid w:val="71547C23"/>
     <w:multiLevelType w:val="hybridMultilevel"/>
     <w:tmpl w:val="DC6C94F6"/>
@@ -2723,7 +2909,7 @@
       </w:pPr>
     </w:lvl>
   </w:abstractNum>
-  <w:abstractNum w:abstractNumId="16" w15:restartNumberingAfterBreak="0">
+  <w:abstractNum w:abstractNumId="17" w15:restartNumberingAfterBreak="0">
     <w:nsid w:val="799175AF"/>
     <w:multiLevelType w:val="hybridMultilevel"/>
     <w:tmpl w:val="3EC6AF1E"/>
@@ -2813,7 +2999,7 @@
     </w:lvl>
   </w:abstractNum>
   <w:num w:numId="1">
-    <w:abstractNumId w:val="15"/>
+    <w:abstractNumId w:val="16"/>
   </w:num>
   <w:num w:numId="2">
     <w:abstractNumId w:val="10"/>
@@ -2837,7 +3023,7 @@
     <w:abstractNumId w:val="13"/>
   </w:num>
   <w:num w:numId="9">
-    <w:abstractNumId w:val="16"/>
+    <w:abstractNumId w:val="17"/>
   </w:num>
   <w:num w:numId="10">
     <w:abstractNumId w:val="2"/>
@@ -2861,6 +3047,9 @@
     <w:abstractNumId w:val="4"/>
   </w:num>
   <w:num w:numId="17">
+    <w:abstractNumId w:val="15"/>
+  </w:num>
+  <w:num w:numId="18">
     <w:abstractNumId w:val="14"/>
   </w:num>
 </w:numbering>

</xml_diff>